<commit_message>
Add fixes as suggested March 2025
</commit_message>
<xml_diff>
--- a/fake_example.docx
+++ b/fake_example.docx
@@ -23,7 +23,7 @@
         <w:t xml:space="preserve">MMSE: </w:t>
       </w:r>
       <w:r>
-        <w:t>Score 22/30   เสียใน Orientation for Time 4/5, Attention/Calculation 1/5, Recall 2/3 และ Verbal Commands 1/3</w:t>
+        <w:t>Score 24/30   เสียใน Orientation for Time 4/5, Attention/Calculation 1/5 และ Recall 2/3</w:t>
       </w:r>
     </w:p>
     <w:p>
@@ -39,7 +39,9 @@
         <w:pStyle w:val="ListBullet"/>
       </w:pPr>
       <w:r>
-        <w:t>Impairment: ใน subtest ของ Comprehension, Picture Completion และ Matrix Reasoning</w:t>
+        <w:t>Impairment: Performance Parts</w:t>
+        <w:br/>
+        <w:t>(ใน subtest ของ Comprehension, Picture Completion และ Matrix Reasoning)</w:t>
       </w:r>
     </w:p>
     <w:p>
@@ -48,6 +50,8 @@
       </w:pPr>
       <w:r>
         <w:t>Preserved: Verbal Parts</w:t>
+        <w:br/>
+        <w:t>(ใน subtest ของ Information, Similarities, Letter-Number Sequencing, Arithmetic, Digit Span, Picture Arrangement, Block Design, Symbol Search และ Digit Symbol - Coding)</w:t>
       </w:r>
     </w:p>
     <w:p>
@@ -71,7 +75,7 @@
         <w:pStyle w:val="ListBullet"/>
       </w:pPr>
       <w:r>
-        <w:t>Impairment: ใน subtest ของ Arithmetic</w:t>
+        <w:t>Impairment: None</w:t>
       </w:r>
     </w:p>
     <w:p>
@@ -79,7 +83,7 @@
         <w:pStyle w:val="ListBullet"/>
       </w:pPr>
       <w:r>
-        <w:t>Preserved: Simple Attention</w:t>
+        <w:t>Preserved: Simple Attention และ Complex Attention</w:t>
       </w:r>
     </w:p>
     <w:p>
@@ -95,7 +99,7 @@
         <w:pStyle w:val="ListBullet"/>
       </w:pPr>
       <w:r>
-        <w:t>Impairment: ใน subtest ของ Auditory และ Verbal Paired Associates II</w:t>
+        <w:t>Impairment: None</w:t>
       </w:r>
     </w:p>
     <w:p>
@@ -103,7 +107,9 @@
         <w:pStyle w:val="ListBullet"/>
       </w:pPr>
       <w:r>
-        <w:t>Preserved: Immediate Memory, General Memory, Delayed Auditory Recognition, Learning Slope, Retention และ Retrieval</w:t>
+        <w:t>Preserved: Immediate Memory, Delayed Memory, General Memory, Delayed Auditory Recognition, Working Memory, Learning Slope, Retention และ Retrieval</w:t>
+        <w:br/>
+        <w:t>(ใน subtest ของ Auditory, Visual, Logical Memory I, Verbal Paired Associates I, Logical Memory II, Verbal Paired Associates II, Faces I, Family Pictures I, Faces II, Family Pictures II, Letter Number-Sequencing และ Spatial Span)</w:t>
       </w:r>
     </w:p>
     <w:p>
@@ -119,7 +125,7 @@
         <w:pStyle w:val="ListBullet"/>
       </w:pPr>
       <w:r>
-        <w:t>Impairment: ใน subtest ของ Letter Fluency, Motor Speed และ Stroop</w:t>
+        <w:t>Impairment: ใน subtest ของ Letter Fluency</w:t>
       </w:r>
     </w:p>
     <w:p>
@@ -127,7 +133,7 @@
         <w:pStyle w:val="ListBullet"/>
       </w:pPr>
       <w:r>
-        <w:t>Preserved: Clock Drawing, Category Fluency, Tower Test และ Number Letter Switching</w:t>
+        <w:t>Preserved: Stroop, Category Fluency, Tower Test, Trail Making Test และ Motor Speed</w:t>
       </w:r>
     </w:p>
     <w:p>
@@ -191,7 +197,7 @@
         <w:pStyle w:val="ListBullet"/>
       </w:pPr>
       <w:r>
-        <w:t>Impairment:  ในบางส่วนของ General Cognitive Ability, Attention, Memory, Executive Function และ Visuoconstruction</w:t>
+        <w:t>Impairment:  ในบางส่วนของ General Cognitive Ability, Executive Function และ Visuoconstruction</w:t>
       </w:r>
     </w:p>
     <w:p>
@@ -199,7 +205,7 @@
         <w:pStyle w:val="ListBullet"/>
       </w:pPr>
       <w:r>
-        <w:t>Preserved: Language</w:t>
+        <w:t>Preserved: Attention, Memory และ Language</w:t>
       </w:r>
     </w:p>
     <w:p>
@@ -231,11 +237,7 @@
       <w:rPr>
         <w:b/>
       </w:rPr>
-      <w:t xml:space="preserve">ชื่อ-นามสกุล    หมูเด้ง  ขาหมู                    HN    1234567                    อายุ    55                    เพศ    F                    </w:t>
-      <w:br/>
-      <w:t xml:space="preserve">การศึกษา    ป.โท                    มือที่ถนัด    RH                    วันที่ทำ    27/09/2024                    </w:t>
-      <w:br/>
-      <w:t xml:space="preserve">ผู้ทำ    Psychologist  A                    แพทย์ผู้ส่ง    พญ.หมูเด้ง                    </w:t>
+      <w:t>ชื่อ-นามสกุล  หมูเด้ง ขาหมู    HN  0012340    วันที่ทำ  21/02/2025    อายุ  55    เพศ  F    การศึกษา  ป.โท    มือที่ถนัด  RH    ผู้ทำ  Psychologist A    แพทย์ผู้ส่ง  พญ.หมูเด้ง    ครั้งก่อนทำวันที่  -</w:t>
     </w:r>
   </w:p>
 </w:hdr>

</xml_diff>